<commit_message>
Added ability to only select one unit at a time.
</commit_message>
<xml_diff>
--- a/Design Doc.docx
+++ b/Design Doc.docx
@@ -72,7 +72,6 @@
         <w:t>Start off with a single city.</w:t>
       </w:r>
     </w:p>
-    <w:p/>
     <w:p>
       <w:pPr>
         <w:rPr>
@@ -83,6 +82,25 @@
         <w:rPr>
           <w:b/>
         </w:rPr>
+        <w:t>Movement:</w:t>
+      </w:r>
+    </w:p>
+    <w:p>
+      <w:r>
+        <w:t>Can move in any direction on the hex. Move one hex at a time. Some units can move more than others.</w:t>
+      </w:r>
+    </w:p>
+    <w:p/>
+    <w:p>
+      <w:pPr>
+        <w:rPr>
+          <w:b/>
+        </w:rPr>
+      </w:pPr>
+      <w:r>
+        <w:rPr>
+          <w:b/>
+        </w:rPr>
         <w:t>Combat:</w:t>
       </w:r>
     </w:p>
@@ -123,6 +141,7 @@
     </w:p>
     <w:p>
       <w:r>
+        <w:lastRenderedPageBreak/>
         <w:t>If your value is greater than that of opponent you win.</w:t>
       </w:r>
     </w:p>

</xml_diff>